<commit_message>
Documento de Analisis Terminado
</commit_message>
<xml_diff>
--- a/Docs/Observaciones-Lab 4.docx
+++ b/Docs/Observaciones-Lab 4.docx
@@ -4,7 +4,7 @@
   <w:body>
     <w:p>
       <w:pPr>
-        <w:pStyle w:val="Title"/>
+        <w:pStyle w:val="Ttulo"/>
         <w:jc w:val="center"/>
         <w:rPr>
           <w:noProof w:val="0"/>
@@ -33,14 +33,14 @@
           <w:noProof w:val="0"/>
           <w:lang w:val="es-419"/>
         </w:rPr>
-        <w:t xml:space="preserve">Estudiante </w:t>
+        <w:t>Raul Santiago Insuasty</w:t>
       </w:r>
       <w:r>
         <w:rPr>
           <w:noProof w:val="0"/>
           <w:lang w:val="es-419"/>
         </w:rPr>
-        <w:t>1 Cod XXXX</w:t>
+        <w:t xml:space="preserve"> - 202015512</w:t>
       </w:r>
     </w:p>
     <w:p>
@@ -57,19 +57,12 @@
           <w:noProof w:val="0"/>
           <w:lang w:val="es-419"/>
         </w:rPr>
-        <w:t xml:space="preserve">Estudiante </w:t>
-      </w:r>
-      <w:r>
-        <w:rPr>
-          <w:noProof w:val="0"/>
-          <w:lang w:val="es-419"/>
-        </w:rPr>
-        <w:t>2 Cod XXXX</w:t>
+        <w:t>Juan Esteban Currea</w:t>
       </w:r>
     </w:p>
     <w:p>
       <w:pPr>
-        <w:pStyle w:val="Heading1"/>
+        <w:pStyle w:val="Ttulo1"/>
         <w:rPr>
           <w:b/>
           <w:bCs/>
@@ -96,7 +89,7 @@
     </w:p>
     <w:tbl>
       <w:tblPr>
-        <w:tblStyle w:val="GridTable2"/>
+        <w:tblStyle w:val="Tabladecuadrcula2"/>
         <w:tblW w:w="3694" w:type="pct"/>
         <w:jc w:val="center"/>
         <w:tblLook w:val="04A0" w:firstRow="1" w:lastRow="0" w:firstColumn="1" w:lastColumn="0" w:noHBand="0" w:noVBand="1"/>
@@ -229,6 +222,14 @@
                 <w:lang w:val="es-419"/>
               </w:rPr>
             </w:pPr>
+            <w:r>
+              <w:rPr>
+                <w:rFonts w:ascii="Dax-Regular" w:hAnsi="Dax-Regular"/>
+                <w:noProof w:val="0"/>
+                <w:lang w:val="es-419"/>
+              </w:rPr>
+              <w:t>AMD RYZEN 5 2500U</w:t>
+            </w:r>
           </w:p>
         </w:tc>
         <w:tc>
@@ -245,6 +246,14 @@
                 <w:lang w:val="es-419"/>
               </w:rPr>
             </w:pPr>
+            <w:r>
+              <w:rPr>
+                <w:rFonts w:ascii="Dax-Regular" w:hAnsi="Dax-Regular"/>
+                <w:noProof w:val="0"/>
+                <w:lang w:val="es-419"/>
+              </w:rPr>
+              <w:t>Intel Core i5</w:t>
+            </w:r>
           </w:p>
         </w:tc>
       </w:tr>
@@ -290,6 +299,14 @@
                 <w:lang w:val="es-419"/>
               </w:rPr>
             </w:pPr>
+            <w:r>
+              <w:rPr>
+                <w:rFonts w:ascii="Dax-Regular" w:hAnsi="Dax-Regular"/>
+                <w:noProof w:val="0"/>
+                <w:lang w:val="es-419"/>
+              </w:rPr>
+              <w:t>16 GB</w:t>
+            </w:r>
           </w:p>
         </w:tc>
         <w:tc>
@@ -306,6 +323,14 @@
                 <w:lang w:val="es-419"/>
               </w:rPr>
             </w:pPr>
+            <w:r>
+              <w:rPr>
+                <w:rFonts w:ascii="Dax-Regular" w:hAnsi="Dax-Regular"/>
+                <w:noProof w:val="0"/>
+                <w:lang w:val="es-419"/>
+              </w:rPr>
+              <w:t>16 GB</w:t>
+            </w:r>
           </w:p>
         </w:tc>
       </w:tr>
@@ -352,6 +377,14 @@
                 <w:lang w:val="es-419"/>
               </w:rPr>
             </w:pPr>
+            <w:r>
+              <w:rPr>
+                <w:rFonts w:ascii="Dax-Regular" w:hAnsi="Dax-Regular"/>
+                <w:noProof w:val="0"/>
+                <w:lang w:val="es-419"/>
+              </w:rPr>
+              <w:t>Windows 10 Home 64 bits</w:t>
+            </w:r>
           </w:p>
         </w:tc>
         <w:tc>
@@ -369,13 +402,21 @@
                 <w:lang w:val="es-419"/>
               </w:rPr>
             </w:pPr>
+            <w:r>
+              <w:rPr>
+                <w:rFonts w:ascii="Dax-Regular" w:hAnsi="Dax-Regular"/>
+                <w:noProof w:val="0"/>
+                <w:lang w:val="es-419"/>
+              </w:rPr>
+              <w:t>Windows 10 Home 64 bits</w:t>
+            </w:r>
           </w:p>
         </w:tc>
       </w:tr>
     </w:tbl>
     <w:p>
       <w:pPr>
-        <w:pStyle w:val="Caption"/>
+        <w:pStyle w:val="Descripcin"/>
         <w:jc w:val="center"/>
         <w:rPr>
           <w:lang w:val="es-419"/>
@@ -428,7 +469,7 @@
     </w:p>
     <w:p>
       <w:pPr>
-        <w:pStyle w:val="Heading1"/>
+        <w:pStyle w:val="Ttulo1"/>
         <w:rPr>
           <w:b/>
           <w:bCs/>
@@ -448,7 +489,7 @@
     </w:p>
     <w:p>
       <w:pPr>
-        <w:pStyle w:val="Heading2"/>
+        <w:pStyle w:val="Ttulo2"/>
         <w:rPr>
           <w:b/>
           <w:bCs/>
@@ -472,12 +513,12 @@
         <w:tblLook w:val="04A0" w:firstRow="1" w:lastRow="0" w:firstColumn="1" w:lastColumn="0" w:noHBand="0" w:noVBand="1"/>
       </w:tblPr>
       <w:tblGrid>
-        <w:gridCol w:w="2067"/>
-        <w:gridCol w:w="2349"/>
-        <w:gridCol w:w="1457"/>
-        <w:gridCol w:w="1095"/>
-        <w:gridCol w:w="1150"/>
-        <w:gridCol w:w="1242"/>
+        <w:gridCol w:w="1981"/>
+        <w:gridCol w:w="2261"/>
+        <w:gridCol w:w="1527"/>
+        <w:gridCol w:w="1142"/>
+        <w:gridCol w:w="1239"/>
+        <w:gridCol w:w="1210"/>
       </w:tblGrid>
       <w:tr>
         <w:trPr>
@@ -755,6 +796,13 @@
                 <w:color w:val="000000"/>
               </w:rPr>
             </w:pPr>
+            <w:r>
+              <w:rPr>
+                <w:rFonts w:ascii="Dax-Regular" w:eastAsia="Times New Roman" w:hAnsi="Dax-Regular" w:cs="Calibri"/>
+                <w:color w:val="000000"/>
+              </w:rPr>
+              <w:t>294</w:t>
+            </w:r>
           </w:p>
         </w:tc>
         <w:tc>
@@ -778,6 +826,13 @@
                 <w:color w:val="000000"/>
               </w:rPr>
             </w:pPr>
+            <w:r>
+              <w:rPr>
+                <w:rFonts w:ascii="Dax-Regular" w:eastAsia="Times New Roman" w:hAnsi="Dax-Regular" w:cs="Calibri"/>
+                <w:color w:val="000000"/>
+              </w:rPr>
+              <w:t>93.75</w:t>
+            </w:r>
           </w:p>
         </w:tc>
         <w:tc>
@@ -801,6 +856,13 @@
                 <w:color w:val="000000"/>
               </w:rPr>
             </w:pPr>
+            <w:r>
+              <w:rPr>
+                <w:rFonts w:ascii="Dax-Regular" w:eastAsia="Times New Roman" w:hAnsi="Dax-Regular" w:cs="Calibri"/>
+                <w:color w:val="000000"/>
+              </w:rPr>
+              <w:t>15.63</w:t>
+            </w:r>
           </w:p>
         </w:tc>
         <w:tc>
@@ -824,6 +886,13 @@
                 <w:color w:val="000000"/>
               </w:rPr>
             </w:pPr>
+            <w:r>
+              <w:rPr>
+                <w:rFonts w:ascii="Dax-Regular" w:eastAsia="Times New Roman" w:hAnsi="Dax-Regular" w:cs="Calibri"/>
+                <w:color w:val="000000"/>
+              </w:rPr>
+              <w:t>15.63</w:t>
+            </w:r>
           </w:p>
         </w:tc>
         <w:tc>
@@ -847,6 +916,13 @@
                 <w:color w:val="000000"/>
               </w:rPr>
             </w:pPr>
+            <w:r>
+              <w:rPr>
+                <w:rFonts w:ascii="Dax-Regular" w:eastAsia="Times New Roman" w:hAnsi="Dax-Regular" w:cs="Calibri"/>
+                <w:color w:val="000000"/>
+              </w:rPr>
+              <w:t>15.63</w:t>
+            </w:r>
           </w:p>
         </w:tc>
       </w:tr>
@@ -907,6 +983,13 @@
                 <w:color w:val="000000"/>
               </w:rPr>
             </w:pPr>
+            <w:r>
+              <w:rPr>
+                <w:rFonts w:ascii="Dax-Regular" w:eastAsia="Times New Roman" w:hAnsi="Dax-Regular" w:cs="Calibri"/>
+                <w:color w:val="000000"/>
+              </w:rPr>
+              <w:t>13418</w:t>
+            </w:r>
           </w:p>
         </w:tc>
         <w:tc>
@@ -930,6 +1013,27 @@
                 <w:color w:val="000000"/>
               </w:rPr>
             </w:pPr>
+            <w:r>
+              <w:rPr>
+                <w:rFonts w:ascii="Dax-Regular" w:eastAsia="Times New Roman" w:hAnsi="Dax-Regular" w:cs="Calibri"/>
+                <w:color w:val="000000"/>
+              </w:rPr>
+              <w:t>178</w:t>
+            </w:r>
+            <w:r>
+              <w:rPr>
+                <w:rFonts w:ascii="Dax-Regular" w:eastAsia="Times New Roman" w:hAnsi="Dax-Regular" w:cs="Calibri"/>
+                <w:color w:val="000000"/>
+              </w:rPr>
+              <w:t>,</w:t>
+            </w:r>
+            <w:r>
+              <w:rPr>
+                <w:rFonts w:ascii="Dax-Regular" w:eastAsia="Times New Roman" w:hAnsi="Dax-Regular" w:cs="Calibri"/>
+                <w:color w:val="000000"/>
+              </w:rPr>
+              <w:t>468.75</w:t>
+            </w:r>
           </w:p>
         </w:tc>
         <w:tc>
@@ -953,6 +1057,13 @@
                 <w:color w:val="000000"/>
               </w:rPr>
             </w:pPr>
+            <w:r>
+              <w:rPr>
+                <w:rFonts w:ascii="Dax-Regular" w:eastAsia="Times New Roman" w:hAnsi="Dax-Regular" w:cs="Calibri"/>
+                <w:color w:val="000000"/>
+              </w:rPr>
+              <w:t>968.75</w:t>
+            </w:r>
           </w:p>
         </w:tc>
         <w:tc>
@@ -976,6 +1087,13 @@
                 <w:color w:val="000000"/>
               </w:rPr>
             </w:pPr>
+            <w:r>
+              <w:rPr>
+                <w:rFonts w:ascii="Dax-Regular" w:eastAsia="Times New Roman" w:hAnsi="Dax-Regular" w:cs="Calibri"/>
+                <w:color w:val="000000"/>
+              </w:rPr>
+              <w:t>4218.75</w:t>
+            </w:r>
           </w:p>
         </w:tc>
         <w:tc>
@@ -999,13 +1117,27 @@
                 <w:color w:val="000000"/>
               </w:rPr>
             </w:pPr>
+            <w:r>
+              <w:rPr>
+                <w:rFonts w:ascii="Dax-Regular" w:eastAsia="Times New Roman" w:hAnsi="Dax-Regular" w:cs="Calibri"/>
+                <w:color w:val="000000"/>
+              </w:rPr>
+              <w:t>734.3</w:t>
+            </w:r>
+            <w:r>
+              <w:rPr>
+                <w:rFonts w:ascii="Dax-Regular" w:eastAsia="Times New Roman" w:hAnsi="Dax-Regular" w:cs="Calibri"/>
+                <w:color w:val="000000"/>
+              </w:rPr>
+              <w:t>8</w:t>
+            </w:r>
           </w:p>
         </w:tc>
       </w:tr>
     </w:tbl>
     <w:p>
       <w:pPr>
-        <w:pStyle w:val="Caption"/>
+        <w:pStyle w:val="Descripcin"/>
         <w:jc w:val="center"/>
         <w:rPr>
           <w:lang w:val="es-419"/>
@@ -1060,12 +1192,12 @@
         <w:tblLook w:val="04A0" w:firstRow="1" w:lastRow="0" w:firstColumn="1" w:lastColumn="0" w:noHBand="0" w:noVBand="1"/>
       </w:tblPr>
       <w:tblGrid>
-        <w:gridCol w:w="2033"/>
-        <w:gridCol w:w="2451"/>
-        <w:gridCol w:w="1440"/>
-        <w:gridCol w:w="1078"/>
-        <w:gridCol w:w="1133"/>
-        <w:gridCol w:w="1225"/>
+        <w:gridCol w:w="1953"/>
+        <w:gridCol w:w="2374"/>
+        <w:gridCol w:w="1411"/>
+        <w:gridCol w:w="1131"/>
+        <w:gridCol w:w="1165"/>
+        <w:gridCol w:w="1326"/>
       </w:tblGrid>
       <w:tr>
         <w:trPr>
@@ -1343,6 +1475,13 @@
                 <w:color w:val="000000"/>
               </w:rPr>
             </w:pPr>
+            <w:r>
+              <w:rPr>
+                <w:rFonts w:ascii="Dax-Regular" w:eastAsia="Times New Roman" w:hAnsi="Dax-Regular" w:cs="Calibri"/>
+                <w:color w:val="000000"/>
+              </w:rPr>
+              <w:t>294</w:t>
+            </w:r>
           </w:p>
         </w:tc>
         <w:tc>
@@ -1366,6 +1505,13 @@
                 <w:color w:val="000000"/>
               </w:rPr>
             </w:pPr>
+            <w:r>
+              <w:rPr>
+                <w:rFonts w:ascii="Dax-Regular" w:eastAsia="Times New Roman" w:hAnsi="Dax-Regular" w:cs="Calibri"/>
+                <w:color w:val="000000"/>
+              </w:rPr>
+              <w:t>1000</w:t>
+            </w:r>
           </w:p>
         </w:tc>
         <w:tc>
@@ -1389,6 +1535,20 @@
                 <w:color w:val="000000"/>
               </w:rPr>
             </w:pPr>
+            <w:r>
+              <w:rPr>
+                <w:rFonts w:ascii="Dax-Regular" w:eastAsia="Times New Roman" w:hAnsi="Dax-Regular" w:cs="Calibri"/>
+                <w:color w:val="000000"/>
+              </w:rPr>
+              <w:t>109.3</w:t>
+            </w:r>
+            <w:r>
+              <w:rPr>
+                <w:rFonts w:ascii="Dax-Regular" w:eastAsia="Times New Roman" w:hAnsi="Dax-Regular" w:cs="Calibri"/>
+                <w:color w:val="000000"/>
+              </w:rPr>
+              <w:t>8</w:t>
+            </w:r>
           </w:p>
         </w:tc>
         <w:tc>
@@ -1412,6 +1572,20 @@
                 <w:color w:val="000000"/>
               </w:rPr>
             </w:pPr>
+            <w:r>
+              <w:rPr>
+                <w:rFonts w:ascii="Dax-Regular" w:eastAsia="Times New Roman" w:hAnsi="Dax-Regular" w:cs="Calibri"/>
+                <w:color w:val="000000"/>
+              </w:rPr>
+              <w:t>140.6</w:t>
+            </w:r>
+            <w:r>
+              <w:rPr>
+                <w:rFonts w:ascii="Dax-Regular" w:eastAsia="Times New Roman" w:hAnsi="Dax-Regular" w:cs="Calibri"/>
+                <w:color w:val="000000"/>
+              </w:rPr>
+              <w:t>3</w:t>
+            </w:r>
           </w:p>
         </w:tc>
         <w:tc>
@@ -1435,6 +1609,20 @@
                 <w:color w:val="000000"/>
               </w:rPr>
             </w:pPr>
+            <w:r>
+              <w:rPr>
+                <w:rFonts w:ascii="Dax-Regular" w:eastAsia="Times New Roman" w:hAnsi="Dax-Regular" w:cs="Calibri"/>
+                <w:color w:val="000000"/>
+              </w:rPr>
+              <w:t>15.6</w:t>
+            </w:r>
+            <w:r>
+              <w:rPr>
+                <w:rFonts w:ascii="Dax-Regular" w:eastAsia="Times New Roman" w:hAnsi="Dax-Regular" w:cs="Calibri"/>
+                <w:color w:val="000000"/>
+              </w:rPr>
+              <w:t>3</w:t>
+            </w:r>
           </w:p>
         </w:tc>
       </w:tr>
@@ -1495,6 +1683,13 @@
                 <w:color w:val="000000"/>
               </w:rPr>
             </w:pPr>
+            <w:r>
+              <w:rPr>
+                <w:rFonts w:ascii="Dax-Regular" w:eastAsia="Times New Roman" w:hAnsi="Dax-Regular" w:cs="Calibri"/>
+                <w:color w:val="000000"/>
+              </w:rPr>
+              <w:t>13418</w:t>
+            </w:r>
           </w:p>
         </w:tc>
         <w:tc>
@@ -1518,6 +1713,13 @@
                 <w:color w:val="000000"/>
               </w:rPr>
             </w:pPr>
+            <w:r>
+              <w:rPr>
+                <w:rFonts w:ascii="Dax-Regular" w:eastAsia="Times New Roman" w:hAnsi="Dax-Regular" w:cs="Calibri"/>
+                <w:color w:val="000000"/>
+              </w:rPr>
+              <w:t>N.T.</w:t>
+            </w:r>
           </w:p>
         </w:tc>
         <w:tc>
@@ -1541,6 +1743,13 @@
                 <w:color w:val="000000"/>
               </w:rPr>
             </w:pPr>
+            <w:r>
+              <w:rPr>
+                <w:rFonts w:ascii="Dax-Regular" w:eastAsia="Times New Roman" w:hAnsi="Dax-Regular" w:cs="Calibri"/>
+                <w:color w:val="000000"/>
+              </w:rPr>
+              <w:t>N.T</w:t>
+            </w:r>
           </w:p>
         </w:tc>
         <w:tc>
@@ -1564,6 +1773,13 @@
                 <w:color w:val="000000"/>
               </w:rPr>
             </w:pPr>
+            <w:r>
+              <w:rPr>
+                <w:rFonts w:ascii="Dax-Regular" w:eastAsia="Times New Roman" w:hAnsi="Dax-Regular" w:cs="Calibri"/>
+                <w:color w:val="000000"/>
+              </w:rPr>
+              <w:t>N.T.</w:t>
+            </w:r>
           </w:p>
         </w:tc>
         <w:tc>
@@ -1587,13 +1803,20 @@
                 <w:color w:val="000000"/>
               </w:rPr>
             </w:pPr>
+            <w:r>
+              <w:rPr>
+                <w:rFonts w:ascii="Dax-Regular" w:eastAsia="Times New Roman" w:hAnsi="Dax-Regular" w:cs="Calibri"/>
+                <w:color w:val="000000"/>
+              </w:rPr>
+              <w:t>41531.25</w:t>
+            </w:r>
           </w:p>
         </w:tc>
       </w:tr>
     </w:tbl>
     <w:p>
       <w:pPr>
-        <w:pStyle w:val="Caption"/>
+        <w:pStyle w:val="Descripcin"/>
         <w:ind w:left="360"/>
         <w:rPr>
           <w:lang w:val="es-419"/>
@@ -1644,15 +1867,15 @@
     </w:p>
     <w:tbl>
       <w:tblPr>
-        <w:tblStyle w:val="GridTable2-Accent3"/>
+        <w:tblStyle w:val="Tablaconcuadrcula2-nfasis3"/>
         <w:tblW w:w="0" w:type="auto"/>
         <w:jc w:val="center"/>
         <w:tblLook w:val="04A0" w:firstRow="1" w:lastRow="0" w:firstColumn="1" w:lastColumn="0" w:noHBand="0" w:noVBand="1"/>
       </w:tblPr>
       <w:tblGrid>
-        <w:gridCol w:w="1439"/>
-        <w:gridCol w:w="2226"/>
-        <w:gridCol w:w="3065"/>
+        <w:gridCol w:w="1413"/>
+        <w:gridCol w:w="2242"/>
+        <w:gridCol w:w="3061"/>
       </w:tblGrid>
       <w:tr>
         <w:trPr>
@@ -1789,6 +2012,13 @@
                 <w:lang w:val="es-419"/>
               </w:rPr>
             </w:pPr>
+            <w:r>
+              <w:rPr>
+                <w:rFonts w:ascii="Dax-Regular" w:hAnsi="Dax-Regular"/>
+                <w:lang w:val="es-419"/>
+              </w:rPr>
+              <w:t>O(n)</w:t>
+            </w:r>
           </w:p>
         </w:tc>
         <w:tc>
@@ -1804,6 +2034,13 @@
                 <w:lang w:val="es-419"/>
               </w:rPr>
             </w:pPr>
+            <w:r>
+              <w:rPr>
+                <w:rFonts w:ascii="Dax-Regular" w:hAnsi="Dax-Regular"/>
+                <w:lang w:val="es-419"/>
+              </w:rPr>
+              <w:t>O(n^2)</w:t>
+            </w:r>
           </w:p>
         </w:tc>
       </w:tr>
@@ -1857,6 +2094,13 @@
                 <w:lang w:val="es-419"/>
               </w:rPr>
             </w:pPr>
+            <w:r>
+              <w:rPr>
+                <w:rFonts w:ascii="Dax-Regular" w:hAnsi="Dax-Regular"/>
+                <w:lang w:val="es-419"/>
+              </w:rPr>
+              <w:t>O(n)</w:t>
+            </w:r>
           </w:p>
         </w:tc>
         <w:tc>
@@ -1872,6 +2116,13 @@
                 <w:lang w:val="es-419"/>
               </w:rPr>
             </w:pPr>
+            <w:r>
+              <w:rPr>
+                <w:rFonts w:ascii="Dax-Regular" w:hAnsi="Dax-Regular"/>
+                <w:lang w:val="es-419"/>
+              </w:rPr>
+              <w:t>O(n^3/2)</w:t>
+            </w:r>
           </w:p>
         </w:tc>
       </w:tr>
@@ -1922,6 +2173,13 @@
                 <w:lang w:val="es-419"/>
               </w:rPr>
             </w:pPr>
+            <w:r>
+              <w:rPr>
+                <w:rFonts w:ascii="Dax-Regular" w:hAnsi="Dax-Regular"/>
+                <w:lang w:val="es-419"/>
+              </w:rPr>
+              <w:t>O log(n)</w:t>
+            </w:r>
           </w:p>
         </w:tc>
         <w:tc>
@@ -1938,6 +2196,13 @@
                 <w:lang w:val="es-419"/>
               </w:rPr>
             </w:pPr>
+            <w:r>
+              <w:rPr>
+                <w:rFonts w:ascii="Dax-Regular" w:hAnsi="Dax-Regular"/>
+                <w:lang w:val="es-419"/>
+              </w:rPr>
+              <w:t>O log(n)</w:t>
+            </w:r>
           </w:p>
         </w:tc>
       </w:tr>
@@ -1988,6 +2253,13 @@
                 <w:lang w:val="es-419"/>
               </w:rPr>
             </w:pPr>
+            <w:r>
+              <w:rPr>
+                <w:rFonts w:ascii="Dax-Regular" w:hAnsi="Dax-Regular"/>
+                <w:lang w:val="es-419"/>
+              </w:rPr>
+              <w:t>O n log(n)</w:t>
+            </w:r>
           </w:p>
         </w:tc>
         <w:tc>
@@ -2004,13 +2276,20 @@
                 <w:lang w:val="es-419"/>
               </w:rPr>
             </w:pPr>
+            <w:r>
+              <w:rPr>
+                <w:rFonts w:ascii="Dax-Regular" w:hAnsi="Dax-Regular"/>
+                <w:lang w:val="es-419"/>
+              </w:rPr>
+              <w:t>O (n^2)</w:t>
+            </w:r>
           </w:p>
         </w:tc>
       </w:tr>
     </w:tbl>
     <w:p>
       <w:pPr>
-        <w:pStyle w:val="Caption"/>
+        <w:pStyle w:val="Descripcin"/>
         <w:jc w:val="center"/>
         <w:rPr>
           <w:rFonts w:ascii="Dax-Regular" w:hAnsi="Dax-Regular"/>
@@ -2062,7 +2341,7 @@
     </w:p>
     <w:p>
       <w:pPr>
-        <w:pStyle w:val="Heading1"/>
+        <w:pStyle w:val="Ttulo1"/>
         <w:rPr>
           <w:b/>
           <w:bCs/>
@@ -2082,7 +2361,7 @@
     </w:p>
     <w:p>
       <w:pPr>
-        <w:pStyle w:val="Heading2"/>
+        <w:pStyle w:val="Ttulo2"/>
         <w:rPr>
           <w:b/>
           <w:bCs/>
@@ -2106,12 +2385,12 @@
         <w:tblLook w:val="04A0" w:firstRow="1" w:lastRow="0" w:firstColumn="1" w:lastColumn="0" w:noHBand="0" w:noVBand="1"/>
       </w:tblPr>
       <w:tblGrid>
-        <w:gridCol w:w="2067"/>
-        <w:gridCol w:w="2349"/>
-        <w:gridCol w:w="1457"/>
-        <w:gridCol w:w="1095"/>
-        <w:gridCol w:w="1150"/>
-        <w:gridCol w:w="1242"/>
+        <w:gridCol w:w="2022"/>
+        <w:gridCol w:w="2310"/>
+        <w:gridCol w:w="1445"/>
+        <w:gridCol w:w="1098"/>
+        <w:gridCol w:w="1255"/>
+        <w:gridCol w:w="1230"/>
       </w:tblGrid>
       <w:tr>
         <w:trPr>
@@ -2389,6 +2668,13 @@
                 <w:color w:val="000000"/>
               </w:rPr>
             </w:pPr>
+            <w:r>
+              <w:rPr>
+                <w:rFonts w:ascii="Dax-Regular" w:eastAsia="Times New Roman" w:hAnsi="Dax-Regular" w:cs="Calibri"/>
+                <w:color w:val="000000"/>
+              </w:rPr>
+              <w:t>294</w:t>
+            </w:r>
           </w:p>
         </w:tc>
         <w:tc>
@@ -2412,6 +2698,13 @@
                 <w:color w:val="000000"/>
               </w:rPr>
             </w:pPr>
+            <w:r>
+              <w:rPr>
+                <w:rFonts w:ascii="Dax-Regular" w:eastAsia="Times New Roman" w:hAnsi="Dax-Regular" w:cs="Calibri"/>
+                <w:color w:val="000000"/>
+              </w:rPr>
+              <w:t>95,73</w:t>
+            </w:r>
           </w:p>
         </w:tc>
         <w:tc>
@@ -2435,6 +2728,13 @@
                 <w:color w:val="000000"/>
               </w:rPr>
             </w:pPr>
+            <w:r>
+              <w:rPr>
+                <w:rFonts w:ascii="Dax-Regular" w:eastAsia="Times New Roman" w:hAnsi="Dax-Regular" w:cs="Calibri"/>
+                <w:color w:val="000000"/>
+              </w:rPr>
+              <w:t>18,2</w:t>
+            </w:r>
           </w:p>
         </w:tc>
         <w:tc>
@@ -2458,6 +2758,13 @@
                 <w:color w:val="000000"/>
               </w:rPr>
             </w:pPr>
+            <w:r>
+              <w:rPr>
+                <w:rFonts w:ascii="Dax-Regular" w:eastAsia="Times New Roman" w:hAnsi="Dax-Regular" w:cs="Calibri"/>
+                <w:color w:val="000000"/>
+              </w:rPr>
+              <w:t>17,9</w:t>
+            </w:r>
           </w:p>
         </w:tc>
         <w:tc>
@@ -2481,6 +2788,13 @@
                 <w:color w:val="000000"/>
               </w:rPr>
             </w:pPr>
+            <w:r>
+              <w:rPr>
+                <w:rFonts w:ascii="Dax-Regular" w:eastAsia="Times New Roman" w:hAnsi="Dax-Regular" w:cs="Calibri"/>
+                <w:color w:val="000000"/>
+              </w:rPr>
+              <w:t>14,4</w:t>
+            </w:r>
           </w:p>
         </w:tc>
       </w:tr>
@@ -2541,6 +2855,13 @@
                 <w:color w:val="000000"/>
               </w:rPr>
             </w:pPr>
+            <w:r>
+              <w:rPr>
+                <w:rFonts w:ascii="Dax-Regular" w:eastAsia="Times New Roman" w:hAnsi="Dax-Regular" w:cs="Calibri"/>
+                <w:color w:val="000000"/>
+              </w:rPr>
+              <w:t>14218</w:t>
+            </w:r>
           </w:p>
         </w:tc>
         <w:tc>
@@ -2564,6 +2885,13 @@
                 <w:color w:val="000000"/>
               </w:rPr>
             </w:pPr>
+            <w:r>
+              <w:rPr>
+                <w:rFonts w:ascii="Dax-Regular" w:eastAsia="Times New Roman" w:hAnsi="Dax-Regular" w:cs="Calibri"/>
+                <w:color w:val="000000"/>
+              </w:rPr>
+              <w:t>182,89</w:t>
+            </w:r>
           </w:p>
         </w:tc>
         <w:tc>
@@ -2587,6 +2915,13 @@
                 <w:color w:val="000000"/>
               </w:rPr>
             </w:pPr>
+            <w:r>
+              <w:rPr>
+                <w:rFonts w:ascii="Dax-Regular" w:eastAsia="Times New Roman" w:hAnsi="Dax-Regular" w:cs="Calibri"/>
+                <w:color w:val="000000"/>
+              </w:rPr>
+              <w:t>940,4</w:t>
+            </w:r>
           </w:p>
         </w:tc>
         <w:tc>
@@ -2610,6 +2945,13 @@
                 <w:color w:val="000000"/>
               </w:rPr>
             </w:pPr>
+            <w:r>
+              <w:rPr>
+                <w:rFonts w:ascii="Dax-Regular" w:eastAsia="Times New Roman" w:hAnsi="Dax-Regular" w:cs="Calibri"/>
+                <w:color w:val="000000"/>
+              </w:rPr>
+              <w:t>4129,34</w:t>
+            </w:r>
           </w:p>
         </w:tc>
         <w:tc>
@@ -2633,13 +2975,20 @@
                 <w:color w:val="000000"/>
               </w:rPr>
             </w:pPr>
+            <w:r>
+              <w:rPr>
+                <w:rFonts w:ascii="Dax-Regular" w:eastAsia="Times New Roman" w:hAnsi="Dax-Regular" w:cs="Calibri"/>
+                <w:color w:val="000000"/>
+              </w:rPr>
+              <w:t>734.45</w:t>
+            </w:r>
           </w:p>
         </w:tc>
       </w:tr>
     </w:tbl>
     <w:p>
       <w:pPr>
-        <w:pStyle w:val="Caption"/>
+        <w:pStyle w:val="Descripcin"/>
         <w:jc w:val="center"/>
         <w:rPr>
           <w:lang w:val="es-419"/>
@@ -2694,12 +3043,12 @@
         <w:tblLook w:val="04A0" w:firstRow="1" w:lastRow="0" w:firstColumn="1" w:lastColumn="0" w:noHBand="0" w:noVBand="1"/>
       </w:tblPr>
       <w:tblGrid>
-        <w:gridCol w:w="2033"/>
-        <w:gridCol w:w="2451"/>
-        <w:gridCol w:w="1440"/>
-        <w:gridCol w:w="1078"/>
-        <w:gridCol w:w="1133"/>
-        <w:gridCol w:w="1225"/>
+        <w:gridCol w:w="1953"/>
+        <w:gridCol w:w="2374"/>
+        <w:gridCol w:w="1411"/>
+        <w:gridCol w:w="1131"/>
+        <w:gridCol w:w="1165"/>
+        <w:gridCol w:w="1326"/>
       </w:tblGrid>
       <w:tr>
         <w:trPr>
@@ -2951,6 +3300,7 @@
                 <w:rFonts w:ascii="Dax-Regular" w:eastAsia="Times New Roman" w:hAnsi="Dax-Regular" w:cs="Calibri"/>
                 <w:color w:val="000000"/>
               </w:rPr>
+              <w:lastRenderedPageBreak/>
               <w:t>0.50%</w:t>
             </w:r>
           </w:p>
@@ -2977,6 +3327,13 @@
                 <w:color w:val="000000"/>
               </w:rPr>
             </w:pPr>
+            <w:r>
+              <w:rPr>
+                <w:rFonts w:ascii="Dax-Regular" w:eastAsia="Times New Roman" w:hAnsi="Dax-Regular" w:cs="Calibri"/>
+                <w:color w:val="000000"/>
+              </w:rPr>
+              <w:t>294</w:t>
+            </w:r>
           </w:p>
         </w:tc>
         <w:tc>
@@ -3000,6 +3357,13 @@
                 <w:color w:val="000000"/>
               </w:rPr>
             </w:pPr>
+            <w:r>
+              <w:rPr>
+                <w:rFonts w:ascii="Dax-Regular" w:eastAsia="Times New Roman" w:hAnsi="Dax-Regular" w:cs="Calibri"/>
+                <w:color w:val="000000"/>
+              </w:rPr>
+              <w:t>987,8</w:t>
+            </w:r>
           </w:p>
         </w:tc>
         <w:tc>
@@ -3023,6 +3387,13 @@
                 <w:color w:val="000000"/>
               </w:rPr>
             </w:pPr>
+            <w:r>
+              <w:rPr>
+                <w:rFonts w:ascii="Dax-Regular" w:eastAsia="Times New Roman" w:hAnsi="Dax-Regular" w:cs="Calibri"/>
+                <w:color w:val="000000"/>
+              </w:rPr>
+              <w:t>107.24</w:t>
+            </w:r>
           </w:p>
         </w:tc>
         <w:tc>
@@ -3046,6 +3417,13 @@
                 <w:color w:val="000000"/>
               </w:rPr>
             </w:pPr>
+            <w:r>
+              <w:rPr>
+                <w:rFonts w:ascii="Dax-Regular" w:eastAsia="Times New Roman" w:hAnsi="Dax-Regular" w:cs="Calibri"/>
+                <w:color w:val="000000"/>
+              </w:rPr>
+              <w:t>141.52</w:t>
+            </w:r>
           </w:p>
         </w:tc>
         <w:tc>
@@ -3069,6 +3447,13 @@
                 <w:color w:val="000000"/>
               </w:rPr>
             </w:pPr>
+            <w:r>
+              <w:rPr>
+                <w:rFonts w:ascii="Dax-Regular" w:eastAsia="Times New Roman" w:hAnsi="Dax-Regular" w:cs="Calibri"/>
+                <w:color w:val="000000"/>
+              </w:rPr>
+              <w:t>15.34</w:t>
+            </w:r>
           </w:p>
         </w:tc>
       </w:tr>
@@ -3129,6 +3514,13 @@
                 <w:color w:val="000000"/>
               </w:rPr>
             </w:pPr>
+            <w:r>
+              <w:rPr>
+                <w:rFonts w:ascii="Dax-Regular" w:eastAsia="Times New Roman" w:hAnsi="Dax-Regular" w:cs="Calibri"/>
+                <w:color w:val="000000"/>
+              </w:rPr>
+              <w:t>14218</w:t>
+            </w:r>
           </w:p>
         </w:tc>
         <w:tc>
@@ -3152,6 +3544,13 @@
                 <w:color w:val="000000"/>
               </w:rPr>
             </w:pPr>
+            <w:r>
+              <w:rPr>
+                <w:rFonts w:ascii="Dax-Regular" w:eastAsia="Times New Roman" w:hAnsi="Dax-Regular" w:cs="Calibri"/>
+                <w:color w:val="000000"/>
+              </w:rPr>
+              <w:t>N.T</w:t>
+            </w:r>
           </w:p>
         </w:tc>
         <w:tc>
@@ -3175,6 +3574,13 @@
                 <w:color w:val="000000"/>
               </w:rPr>
             </w:pPr>
+            <w:r>
+              <w:rPr>
+                <w:rFonts w:ascii="Dax-Regular" w:eastAsia="Times New Roman" w:hAnsi="Dax-Regular" w:cs="Calibri"/>
+                <w:color w:val="000000"/>
+              </w:rPr>
+              <w:t>N.T</w:t>
+            </w:r>
           </w:p>
         </w:tc>
         <w:tc>
@@ -3198,6 +3604,13 @@
                 <w:color w:val="000000"/>
               </w:rPr>
             </w:pPr>
+            <w:r>
+              <w:rPr>
+                <w:rFonts w:ascii="Dax-Regular" w:eastAsia="Times New Roman" w:hAnsi="Dax-Regular" w:cs="Calibri"/>
+                <w:color w:val="000000"/>
+              </w:rPr>
+              <w:t>N.T</w:t>
+            </w:r>
           </w:p>
         </w:tc>
         <w:tc>
@@ -3221,13 +3634,34 @@
                 <w:color w:val="000000"/>
               </w:rPr>
             </w:pPr>
+            <w:r>
+              <w:rPr>
+                <w:rFonts w:ascii="Dax-Regular" w:eastAsia="Times New Roman" w:hAnsi="Dax-Regular" w:cs="Calibri"/>
+                <w:color w:val="000000"/>
+              </w:rPr>
+              <w:t>4</w:t>
+            </w:r>
+            <w:r>
+              <w:rPr>
+                <w:rFonts w:ascii="Dax-Regular" w:eastAsia="Times New Roman" w:hAnsi="Dax-Regular" w:cs="Calibri"/>
+                <w:color w:val="000000"/>
+              </w:rPr>
+              <w:t>032</w:t>
+            </w:r>
+            <w:r>
+              <w:rPr>
+                <w:rFonts w:ascii="Dax-Regular" w:eastAsia="Times New Roman" w:hAnsi="Dax-Regular" w:cs="Calibri"/>
+                <w:color w:val="000000"/>
+              </w:rPr>
+              <w:t>1.25</w:t>
+            </w:r>
           </w:p>
         </w:tc>
       </w:tr>
     </w:tbl>
     <w:p>
       <w:pPr>
-        <w:pStyle w:val="Caption"/>
+        <w:pStyle w:val="Descripcin"/>
         <w:ind w:left="360"/>
         <w:rPr>
           <w:lang w:val="es-419"/>
@@ -3278,15 +3712,15 @@
     </w:p>
     <w:tbl>
       <w:tblPr>
-        <w:tblStyle w:val="GridTable2-Accent3"/>
+        <w:tblStyle w:val="Tablaconcuadrcula2-nfasis3"/>
         <w:tblW w:w="0" w:type="auto"/>
         <w:jc w:val="center"/>
         <w:tblLook w:val="04A0" w:firstRow="1" w:lastRow="0" w:firstColumn="1" w:lastColumn="0" w:noHBand="0" w:noVBand="1"/>
       </w:tblPr>
       <w:tblGrid>
-        <w:gridCol w:w="1439"/>
-        <w:gridCol w:w="2226"/>
-        <w:gridCol w:w="3065"/>
+        <w:gridCol w:w="1413"/>
+        <w:gridCol w:w="2242"/>
+        <w:gridCol w:w="3061"/>
       </w:tblGrid>
       <w:tr>
         <w:trPr>
@@ -3315,7 +3749,6 @@
                 <w:szCs w:val="24"/>
                 <w:lang w:val="es-419"/>
               </w:rPr>
-              <w:lastRenderedPageBreak/>
               <w:t>Algoritmo</w:t>
             </w:r>
           </w:p>
@@ -3424,6 +3857,13 @@
                 <w:lang w:val="es-419"/>
               </w:rPr>
             </w:pPr>
+            <w:r>
+              <w:rPr>
+                <w:rFonts w:ascii="Dax-Regular" w:hAnsi="Dax-Regular"/>
+                <w:lang w:val="es-419"/>
+              </w:rPr>
+              <w:t>O(n)</w:t>
+            </w:r>
           </w:p>
         </w:tc>
         <w:tc>
@@ -3439,6 +3879,13 @@
                 <w:lang w:val="es-419"/>
               </w:rPr>
             </w:pPr>
+            <w:r>
+              <w:rPr>
+                <w:rFonts w:ascii="Dax-Regular" w:hAnsi="Dax-Regular"/>
+                <w:lang w:val="es-419"/>
+              </w:rPr>
+              <w:t>O(n^2)</w:t>
+            </w:r>
           </w:p>
         </w:tc>
       </w:tr>
@@ -3492,6 +3939,13 @@
                 <w:lang w:val="es-419"/>
               </w:rPr>
             </w:pPr>
+            <w:r>
+              <w:rPr>
+                <w:rFonts w:ascii="Dax-Regular" w:hAnsi="Dax-Regular"/>
+                <w:lang w:val="es-419"/>
+              </w:rPr>
+              <w:t>O(n)</w:t>
+            </w:r>
           </w:p>
         </w:tc>
         <w:tc>
@@ -3507,6 +3961,13 @@
                 <w:lang w:val="es-419"/>
               </w:rPr>
             </w:pPr>
+            <w:r>
+              <w:rPr>
+                <w:rFonts w:ascii="Dax-Regular" w:hAnsi="Dax-Regular"/>
+                <w:lang w:val="es-419"/>
+              </w:rPr>
+              <w:t>O(n^3/2)</w:t>
+            </w:r>
           </w:p>
         </w:tc>
       </w:tr>
@@ -3557,6 +4018,13 @@
                 <w:lang w:val="es-419"/>
               </w:rPr>
             </w:pPr>
+            <w:r>
+              <w:rPr>
+                <w:rFonts w:ascii="Dax-Regular" w:hAnsi="Dax-Regular"/>
+                <w:lang w:val="es-419"/>
+              </w:rPr>
+              <w:t>O log(n)</w:t>
+            </w:r>
           </w:p>
         </w:tc>
         <w:tc>
@@ -3573,6 +4041,13 @@
                 <w:lang w:val="es-419"/>
               </w:rPr>
             </w:pPr>
+            <w:r>
+              <w:rPr>
+                <w:rFonts w:ascii="Dax-Regular" w:hAnsi="Dax-Regular"/>
+                <w:lang w:val="es-419"/>
+              </w:rPr>
+              <w:t>O log(n)</w:t>
+            </w:r>
           </w:p>
         </w:tc>
       </w:tr>
@@ -3623,6 +4098,13 @@
                 <w:lang w:val="es-419"/>
               </w:rPr>
             </w:pPr>
+            <w:r>
+              <w:rPr>
+                <w:rFonts w:ascii="Dax-Regular" w:hAnsi="Dax-Regular"/>
+                <w:lang w:val="es-419"/>
+              </w:rPr>
+              <w:t>O n log(n)</w:t>
+            </w:r>
           </w:p>
         </w:tc>
         <w:tc>
@@ -3639,13 +4121,20 @@
                 <w:lang w:val="es-419"/>
               </w:rPr>
             </w:pPr>
+            <w:r>
+              <w:rPr>
+                <w:rFonts w:ascii="Dax-Regular" w:hAnsi="Dax-Regular"/>
+                <w:lang w:val="es-419"/>
+              </w:rPr>
+              <w:t>O (n^2)</w:t>
+            </w:r>
           </w:p>
         </w:tc>
       </w:tr>
     </w:tbl>
     <w:p>
       <w:pPr>
-        <w:pStyle w:val="Caption"/>
+        <w:pStyle w:val="Descripcin"/>
         <w:jc w:val="center"/>
         <w:rPr>
           <w:rFonts w:ascii="Dax-Regular" w:hAnsi="Dax-Regular"/>
@@ -3697,7 +4186,7 @@
     </w:p>
     <w:p>
       <w:pPr>
-        <w:pStyle w:val="Heading1"/>
+        <w:pStyle w:val="Ttulo1"/>
         <w:rPr>
           <w:b/>
           <w:bCs/>
@@ -3717,7 +4206,7 @@
     </w:p>
     <w:p>
       <w:pPr>
-        <w:pStyle w:val="ListParagraph"/>
+        <w:pStyle w:val="Prrafodelista"/>
         <w:numPr>
           <w:ilvl w:val="0"/>
           <w:numId w:val="7"/>
@@ -3738,7 +4227,65 @@
     </w:p>
     <w:p>
       <w:pPr>
-        <w:pStyle w:val="ListParagraph"/>
+        <w:pStyle w:val="Prrafodelista"/>
+        <w:spacing w:after="0"/>
+        <w:ind w:left="360"/>
+        <w:jc w:val="both"/>
+        <w:rPr>
+          <w:rFonts w:ascii="Dax-Regular" w:hAnsi="Dax-Regular"/>
+          <w:lang w:val="es-419"/>
+        </w:rPr>
+      </w:pPr>
+    </w:p>
+    <w:p>
+      <w:pPr>
+        <w:pStyle w:val="Prrafodelista"/>
+        <w:spacing w:after="0"/>
+        <w:ind w:left="360"/>
+        <w:jc w:val="both"/>
+        <w:rPr>
+          <w:rFonts w:ascii="Dax-Regular" w:hAnsi="Dax-Regular"/>
+          <w:lang w:val="es-419"/>
+        </w:rPr>
+      </w:pPr>
+      <w:r>
+        <w:rPr>
+          <w:rFonts w:ascii="Dax-Regular" w:hAnsi="Dax-Regular"/>
+          <w:lang w:val="es-419"/>
+        </w:rPr>
+        <w:t xml:space="preserve">Si es posible distinguir una diferencia notable entre los algoritmos recursivos y los iterativos, sobre todo al momento de guardar datos en una lista enlazada, pues </w:t>
+      </w:r>
+      <w:proofErr w:type="spellStart"/>
+      <w:r>
+        <w:rPr>
+          <w:rFonts w:ascii="Dax-Regular" w:hAnsi="Dax-Regular"/>
+          <w:lang w:val="es-419"/>
+        </w:rPr>
+        <w:t>merge</w:t>
+      </w:r>
+      <w:proofErr w:type="spellEnd"/>
+      <w:r>
+        <w:rPr>
+          <w:rFonts w:ascii="Dax-Regular" w:hAnsi="Dax-Regular"/>
+          <w:lang w:val="es-419"/>
+        </w:rPr>
+        <w:t xml:space="preserve"> fue el único capaz de ejecutarse en nuestro computador con el archivo 10%.</w:t>
+      </w:r>
+    </w:p>
+    <w:p>
+      <w:pPr>
+        <w:pStyle w:val="Prrafodelista"/>
+        <w:spacing w:after="0"/>
+        <w:ind w:left="360"/>
+        <w:jc w:val="both"/>
+        <w:rPr>
+          <w:lang w:val="es-419"/>
+        </w:rPr>
+      </w:pPr>
+    </w:p>
+    <w:p>
+      <w:pPr>
+        <w:pStyle w:val="Prrafodelista"/>
         <w:numPr>
           <w:ilvl w:val="0"/>
           <w:numId w:val="7"/>
@@ -3759,7 +4306,41 @@
     </w:p>
     <w:p>
       <w:pPr>
-        <w:pStyle w:val="ListParagraph"/>
+        <w:spacing w:after="0"/>
+        <w:jc w:val="both"/>
+        <w:rPr>
+          <w:lang w:val="es-419"/>
+        </w:rPr>
+      </w:pPr>
+    </w:p>
+    <w:p>
+      <w:pPr>
+        <w:spacing w:after="0"/>
+        <w:ind w:left="360"/>
+        <w:jc w:val="both"/>
+        <w:rPr>
+          <w:lang w:val="es-419"/>
+        </w:rPr>
+      </w:pPr>
+      <w:r>
+        <w:rPr>
+          <w:lang w:val="es-419"/>
+        </w:rPr>
+        <w:t>No, las máquinas son muy similares y los cambios en el tiempo fueron insignificantes.</w:t>
+      </w:r>
+    </w:p>
+    <w:p>
+      <w:pPr>
+        <w:spacing w:after="0"/>
+        <w:jc w:val="both"/>
+        <w:rPr>
+          <w:lang w:val="es-419"/>
+        </w:rPr>
+      </w:pPr>
+    </w:p>
+    <w:p>
+      <w:pPr>
+        <w:pStyle w:val="Prrafodelista"/>
         <w:numPr>
           <w:ilvl w:val="0"/>
           <w:numId w:val="7"/>
@@ -3787,7 +4368,41 @@
     </w:p>
     <w:p>
       <w:pPr>
-        <w:pStyle w:val="ListParagraph"/>
+        <w:spacing w:after="0"/>
+        <w:jc w:val="both"/>
+        <w:rPr>
+          <w:lang w:val="es-419"/>
+        </w:rPr>
+      </w:pPr>
+    </w:p>
+    <w:p>
+      <w:pPr>
+        <w:spacing w:after="0"/>
+        <w:ind w:left="360"/>
+        <w:jc w:val="both"/>
+        <w:rPr>
+          <w:lang w:val="es-419"/>
+        </w:rPr>
+      </w:pPr>
+      <w:r>
+        <w:rPr>
+          <w:lang w:val="es-419"/>
+        </w:rPr>
+        <w:t>Las mínimas diferencias pueden deberse al procesador de cada máquina.</w:t>
+      </w:r>
+    </w:p>
+    <w:p>
+      <w:pPr>
+        <w:spacing w:after="0"/>
+        <w:jc w:val="both"/>
+        <w:rPr>
+          <w:lang w:val="es-419"/>
+        </w:rPr>
+      </w:pPr>
+    </w:p>
+    <w:p>
+      <w:pPr>
+        <w:pStyle w:val="Prrafodelista"/>
         <w:numPr>
           <w:ilvl w:val="0"/>
           <w:numId w:val="7"/>
@@ -3808,7 +4423,41 @@
     </w:p>
     <w:p>
       <w:pPr>
-        <w:pStyle w:val="ListParagraph"/>
+        <w:spacing w:after="0"/>
+        <w:jc w:val="both"/>
+        <w:rPr>
+          <w:lang w:val="es-419"/>
+        </w:rPr>
+      </w:pPr>
+    </w:p>
+    <w:p>
+      <w:pPr>
+        <w:spacing w:after="0"/>
+        <w:ind w:left="360"/>
+        <w:jc w:val="both"/>
+        <w:rPr>
+          <w:lang w:val="es-419"/>
+        </w:rPr>
+      </w:pPr>
+      <w:r>
+        <w:rPr>
+          <w:lang w:val="es-419"/>
+        </w:rPr>
+        <w:t xml:space="preserve">Indiscutiblemente Arraylist, pues por lo menos se pudo calcular el tiempo usando todos los algoritmos, tanto recursivos como iterativos. </w:t>
+      </w:r>
+    </w:p>
+    <w:p>
+      <w:pPr>
+        <w:spacing w:after="0"/>
+        <w:jc w:val="both"/>
+        <w:rPr>
+          <w:lang w:val="es-419"/>
+        </w:rPr>
+      </w:pPr>
+    </w:p>
+    <w:p>
+      <w:pPr>
+        <w:pStyle w:val="Prrafodelista"/>
         <w:numPr>
           <w:ilvl w:val="0"/>
           <w:numId w:val="7"/>
@@ -3886,7 +4535,27 @@
     <w:p>
       <w:pPr>
         <w:rPr>
-          <w:noProof w:val="0"/>
+          <w:lang w:val="es-419"/>
+        </w:rPr>
+      </w:pPr>
+    </w:p>
+    <w:p>
+      <w:pPr>
+        <w:ind w:left="360"/>
+        <w:rPr>
+          <w:lang w:val="es-419"/>
+        </w:rPr>
+      </w:pPr>
+      <w:r>
+        <w:rPr>
+          <w:lang w:val="es-419"/>
+        </w:rPr>
+        <w:t>El mejor es MergeSort superando por mucho a los demás, luego seguiría shell sort y quick sort que son parejos, y el peor de todos es Insertion Sort, que es demasiado ineficiente y lento.</w:t>
+      </w:r>
+    </w:p>
+    <w:p>
+      <w:pPr>
+        <w:rPr>
           <w:lang w:val="es-419"/>
         </w:rPr>
       </w:pPr>
@@ -4072,7 +4741,7 @@
       <w:lvlText w:val="%4."/>
       <w:lvlJc w:val="left"/>
       <w:pPr>
-        <w:ind w:left="2520" w:hanging="360"/>
+        <w:ind w:left="360" w:hanging="360"/>
       </w:pPr>
     </w:lvl>
     <w:lvl w:ilvl="4" w:tplc="AB1498DE">
@@ -5299,11 +5968,11 @@
       <w:noProof/>
     </w:rPr>
   </w:style>
-  <w:style w:type="paragraph" w:styleId="Heading1">
+  <w:style w:type="paragraph" w:styleId="Ttulo1">
     <w:name w:val="heading 1"/>
     <w:basedOn w:val="Normal"/>
     <w:next w:val="Normal"/>
-    <w:link w:val="Heading1Char"/>
+    <w:link w:val="Ttulo1Car"/>
     <w:uiPriority w:val="9"/>
     <w:qFormat/>
     <w:rsid w:val="001826C9"/>
@@ -5320,11 +5989,11 @@
       <w:szCs w:val="32"/>
     </w:rPr>
   </w:style>
-  <w:style w:type="paragraph" w:styleId="Heading2">
+  <w:style w:type="paragraph" w:styleId="Ttulo2">
     <w:name w:val="heading 2"/>
     <w:basedOn w:val="Normal"/>
     <w:next w:val="Normal"/>
-    <w:link w:val="Heading2Char"/>
+    <w:link w:val="Ttulo2Car"/>
     <w:uiPriority w:val="9"/>
     <w:unhideWhenUsed/>
     <w:qFormat/>
@@ -5342,13 +6011,13 @@
       <w:szCs w:val="26"/>
     </w:rPr>
   </w:style>
-  <w:style w:type="character" w:default="1" w:styleId="DefaultParagraphFont">
+  <w:style w:type="character" w:default="1" w:styleId="Fuentedeprrafopredeter">
     <w:name w:val="Default Paragraph Font"/>
     <w:uiPriority w:val="1"/>
     <w:semiHidden/>
     <w:unhideWhenUsed/>
   </w:style>
-  <w:style w:type="table" w:default="1" w:styleId="TableNormal">
+  <w:style w:type="table" w:default="1" w:styleId="Tablanormal">
     <w:name w:val="Normal Table"/>
     <w:uiPriority w:val="99"/>
     <w:semiHidden/>
@@ -5363,17 +6032,17 @@
       </w:tblCellMar>
     </w:tblPr>
   </w:style>
-  <w:style w:type="numbering" w:default="1" w:styleId="NoList">
+  <w:style w:type="numbering" w:default="1" w:styleId="Sinlista">
     <w:name w:val="No List"/>
     <w:uiPriority w:val="99"/>
     <w:semiHidden/>
     <w:unhideWhenUsed/>
   </w:style>
-  <w:style w:type="paragraph" w:styleId="Title">
+  <w:style w:type="paragraph" w:styleId="Ttulo">
     <w:name w:val="Title"/>
     <w:basedOn w:val="Normal"/>
     <w:next w:val="Normal"/>
-    <w:link w:val="TitleChar"/>
+    <w:link w:val="TtuloCar"/>
     <w:uiPriority w:val="10"/>
     <w:qFormat/>
     <w:rsid w:val="00BA3B38"/>
@@ -5389,10 +6058,10 @@
       <w:szCs w:val="56"/>
     </w:rPr>
   </w:style>
-  <w:style w:type="character" w:customStyle="1" w:styleId="TitleChar">
-    <w:name w:val="Title Char"/>
-    <w:basedOn w:val="DefaultParagraphFont"/>
-    <w:link w:val="Title"/>
+  <w:style w:type="character" w:customStyle="1" w:styleId="TtuloCar">
+    <w:name w:val="Título Car"/>
+    <w:basedOn w:val="Fuentedeprrafopredeter"/>
+    <w:link w:val="Ttulo"/>
     <w:uiPriority w:val="10"/>
     <w:rsid w:val="00BA3B38"/>
     <w:rPr>
@@ -5404,7 +6073,7 @@
       <w:szCs w:val="56"/>
     </w:rPr>
   </w:style>
-  <w:style w:type="paragraph" w:styleId="ListParagraph">
+  <w:style w:type="paragraph" w:styleId="Prrafodelista">
     <w:name w:val="List Paragraph"/>
     <w:basedOn w:val="Normal"/>
     <w:uiPriority w:val="34"/>
@@ -5418,7 +6087,7 @@
       <w:noProof w:val="0"/>
     </w:rPr>
   </w:style>
-  <w:style w:type="paragraph" w:styleId="Caption">
+  <w:style w:type="paragraph" w:styleId="Descripcin">
     <w:name w:val="caption"/>
     <w:basedOn w:val="Normal"/>
     <w:next w:val="Normal"/>
@@ -5438,9 +6107,9 @@
       <w:szCs w:val="18"/>
     </w:rPr>
   </w:style>
-  <w:style w:type="table" w:styleId="GridTable2">
+  <w:style w:type="table" w:styleId="Tabladecuadrcula2">
     <w:name w:val="Grid Table 2"/>
-    <w:basedOn w:val="TableNormal"/>
+    <w:basedOn w:val="Tablanormal"/>
     <w:uiPriority w:val="47"/>
     <w:rsid w:val="005C50D1"/>
     <w:pPr>
@@ -5513,9 +6182,9 @@
       </w:tcPr>
     </w:tblStylePr>
   </w:style>
-  <w:style w:type="table" w:styleId="GridTable2-Accent3">
+  <w:style w:type="table" w:styleId="Tablaconcuadrcula2-nfasis3">
     <w:name w:val="Grid Table 2 Accent 3"/>
-    <w:basedOn w:val="TableNormal"/>
+    <w:basedOn w:val="Tablanormal"/>
     <w:uiPriority w:val="47"/>
     <w:rsid w:val="00392066"/>
     <w:pPr>
@@ -5588,10 +6257,10 @@
       </w:tcPr>
     </w:tblStylePr>
   </w:style>
-  <w:style w:type="character" w:customStyle="1" w:styleId="Heading1Char">
-    <w:name w:val="Heading 1 Char"/>
-    <w:basedOn w:val="DefaultParagraphFont"/>
-    <w:link w:val="Heading1"/>
+  <w:style w:type="character" w:customStyle="1" w:styleId="Ttulo1Car">
+    <w:name w:val="Título 1 Car"/>
+    <w:basedOn w:val="Fuentedeprrafopredeter"/>
+    <w:link w:val="Ttulo1"/>
     <w:uiPriority w:val="9"/>
     <w:rsid w:val="001826C9"/>
     <w:rPr>
@@ -5602,10 +6271,10 @@
       <w:szCs w:val="32"/>
     </w:rPr>
   </w:style>
-  <w:style w:type="character" w:customStyle="1" w:styleId="Heading2Char">
-    <w:name w:val="Heading 2 Char"/>
-    <w:basedOn w:val="DefaultParagraphFont"/>
-    <w:link w:val="Heading2"/>
+  <w:style w:type="character" w:customStyle="1" w:styleId="Ttulo2Car">
+    <w:name w:val="Título 2 Car"/>
+    <w:basedOn w:val="Fuentedeprrafopredeter"/>
+    <w:link w:val="Ttulo2"/>
     <w:uiPriority w:val="9"/>
     <w:rsid w:val="001826C9"/>
     <w:rPr>
@@ -5915,6 +6584,15 @@
 </file>
 
 <file path=customXml/item1.xml><?xml version="1.0" encoding="utf-8"?>
+<?mso-contentType ?>
+<FormTemplates xmlns="http://schemas.microsoft.com/sharepoint/v3/contenttype/forms">
+  <Display>DocumentLibraryForm</Display>
+  <Edit>DocumentLibraryForm</Edit>
+  <New>DocumentLibraryForm</New>
+</FormTemplates>
+</file>
+
+<file path=customXml/item2.xml><?xml version="1.0" encoding="utf-8"?>
 <ct:contentTypeSchema xmlns:ct="http://schemas.microsoft.com/office/2006/metadata/contentType" xmlns:ma="http://schemas.microsoft.com/office/2006/metadata/properties/metaAttributes" ct:_="" ma:_="" ma:contentTypeName="Documento" ma:contentTypeID="0x01010023858CF01A2EF24688B692775F4C60A4" ma:contentTypeVersion="12" ma:contentTypeDescription="Crear nuevo documento." ma:contentTypeScope="" ma:versionID="6ca5caf3e573104b48cd489fb7ebf238">
   <xsd:schema xmlns:xsd="http://www.w3.org/2001/XMLSchema" xmlns:xs="http://www.w3.org/2001/XMLSchema" xmlns:p="http://schemas.microsoft.com/office/2006/metadata/properties" xmlns:ns2="164883f8-7691-4ecf-b54a-664c0d0edefe" xmlns:ns3="85e30bcc-d76c-4413-8e4d-2dce22fb0743" targetNamespace="http://schemas.microsoft.com/office/2006/metadata/properties" ma:root="true" ma:fieldsID="f8ff97dc266d6a6a16fe4e7cad907b60" ns2:_="" ns3:_="">
     <xsd:import namespace="164883f8-7691-4ecf-b54a-664c0d0edefe"/>
@@ -6131,15 +6809,6 @@
 </ct:contentTypeSchema>
 </file>
 
-<file path=customXml/item2.xml><?xml version="1.0" encoding="utf-8"?>
-<?mso-contentType ?>
-<FormTemplates xmlns="http://schemas.microsoft.com/sharepoint/v3/contenttype/forms">
-  <Display>DocumentLibraryForm</Display>
-  <Edit>DocumentLibraryForm</Edit>
-  <New>DocumentLibraryForm</New>
-</FormTemplates>
-</file>
-
 <file path=customXml/item3.xml><?xml version="1.0" encoding="utf-8"?>
 <p:properties xmlns:p="http://schemas.microsoft.com/office/2006/metadata/properties" xmlns:xsi="http://www.w3.org/2001/XMLSchema-instance" xmlns:pc="http://schemas.microsoft.com/office/infopath/2007/PartnerControls">
   <documentManagement>
@@ -6250,6 +6919,14 @@
 </file>
 
 <file path=customXml/itemProps1.xml><?xml version="1.0" encoding="utf-8"?>
+<ds:datastoreItem xmlns:ds="http://schemas.openxmlformats.org/officeDocument/2006/customXml" ds:itemID="{7DBE8262-9C92-4A1B-85FF-A533173B85D6}">
+  <ds:schemaRefs>
+    <ds:schemaRef ds:uri="http://schemas.microsoft.com/sharepoint/v3/contenttype/forms"/>
+  </ds:schemaRefs>
+</ds:datastoreItem>
+</file>
+
+<file path=customXml/itemProps2.xml><?xml version="1.0" encoding="utf-8"?>
 <ds:datastoreItem xmlns:ds="http://schemas.openxmlformats.org/officeDocument/2006/customXml" ds:itemID="{570DB6D3-8E6B-4426-9C2D-AC98993DD9BC}">
   <ds:schemaRefs>
     <ds:schemaRef ds:uri="http://schemas.microsoft.com/office/2006/metadata/contentType"/>
@@ -6268,14 +6945,6 @@
 </ds:datastoreItem>
 </file>
 
-<file path=customXml/itemProps2.xml><?xml version="1.0" encoding="utf-8"?>
-<ds:datastoreItem xmlns:ds="http://schemas.openxmlformats.org/officeDocument/2006/customXml" ds:itemID="{7DBE8262-9C92-4A1B-85FF-A533173B85D6}">
-  <ds:schemaRefs>
-    <ds:schemaRef ds:uri="http://schemas.microsoft.com/sharepoint/v3/contenttype/forms"/>
-  </ds:schemaRefs>
-</ds:datastoreItem>
-</file>
-
 <file path=customXml/itemProps3.xml><?xml version="1.0" encoding="utf-8"?>
 <ds:datastoreItem xmlns:ds="http://schemas.openxmlformats.org/officeDocument/2006/customXml" ds:itemID="{D8D55360-DA4E-4EE6-A532-0D8BE99E30A4}">
   <ds:schemaRefs>

</xml_diff>